<commit_message>
Added preliminary proposal section (2)
</commit_message>
<xml_diff>
--- a/Documents/SDF.docx
+++ b/Documents/SDF.docx
@@ -112,7 +112,6 @@
                 <v:path gradientshapeok="t" o:connecttype="rect"/>
               </v:shapetype>
               <v:shape id="Text Box 1" o:spid="_x0000_s1026" type="#_x0000_t202" style="position:absolute;margin-left:90.55pt;margin-top:156.7pt;width:296.45pt;height:227.2pt;z-index:-251657216;visibility:visible;mso-wrap-style:square;mso-width-percent:0;mso-wrap-distance-left:9pt;mso-wrap-distance-top:0;mso-wrap-distance-right:9pt;mso-wrap-distance-bottom:0;mso-position-horizontal:absolute;mso-position-horizontal-relative:text;mso-position-vertical:absolute;mso-position-vertical-relative:page;mso-width-percent:0;mso-width-relative:margin;v-text-anchor:top" o:gfxdata="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" filled="f" stroked="f">
-                <v:fill o:detectmouseclick="t"/>
                 <v:textbox style="mso-fit-shape-to-text:t">
                   <w:txbxContent>
                     <w:p>
@@ -350,6 +349,181 @@
           <w:szCs w:val="48"/>
         </w:rPr>
         <w:lastRenderedPageBreak/>
+        <w:t>2</w:t>
+      </w:r>
+      <w:r>
+        <w:rPr>
+          <w:rFonts w:ascii="Century Schoolbook" w:hAnsi="Century Schoolbook"/>
+          <w:i/>
+          <w:sz w:val="48"/>
+          <w:szCs w:val="48"/>
+        </w:rPr>
+        <w:t xml:space="preserve">.0 – </w:t>
+      </w:r>
+      <w:r>
+        <w:rPr>
+          <w:rFonts w:ascii="Century Schoolbook" w:hAnsi="Century Schoolbook"/>
+          <w:i/>
+          <w:sz w:val="48"/>
+          <w:szCs w:val="48"/>
+        </w:rPr>
+        <w:t>Preliminary Project Proposal –––</w:t>
+      </w:r>
+      <w:r>
+        <w:rPr>
+          <w:rFonts w:ascii="Century Schoolbook" w:hAnsi="Century Schoolbook"/>
+          <w:i/>
+          <w:sz w:val="48"/>
+          <w:szCs w:val="48"/>
+        </w:rPr>
+        <w:t>–––</w:t>
+      </w:r>
+    </w:p>
+    <w:p>
+      <w:pPr>
+        <w:rPr>
+          <w:rFonts w:ascii="Century Schoolbook" w:hAnsi="Century Schoolbook"/>
+          <w:i/>
+          <w:sz w:val="48"/>
+          <w:szCs w:val="48"/>
+        </w:rPr>
+      </w:pPr>
+    </w:p>
+    <w:p>
+      <w:pPr>
+        <w:rPr>
+          <w:rFonts w:ascii="Century Schoolbook" w:hAnsi="Century Schoolbook"/>
+          <w:i/>
+          <w:sz w:val="32"/>
+          <w:szCs w:val="32"/>
+        </w:rPr>
+      </w:pPr>
+      <w:r>
+        <w:rPr>
+          <w:rFonts w:ascii="Century Schoolbook" w:hAnsi="Century Schoolbook"/>
+          <w:i/>
+          <w:sz w:val="32"/>
+          <w:szCs w:val="32"/>
+        </w:rPr>
+        <w:t xml:space="preserve">Project </w:t>
+      </w:r>
+      <w:r>
+        <w:rPr>
+          <w:rFonts w:ascii="Century Schoolbook" w:hAnsi="Century Schoolbook"/>
+          <w:i/>
+          <w:sz w:val="32"/>
+          <w:szCs w:val="32"/>
+        </w:rPr>
+        <w:t>Proposal</w:t>
+      </w:r>
+    </w:p>
+    <w:p>
+      <w:pPr>
+        <w:rPr>
+          <w:rFonts w:ascii="Palatino Linotype" w:hAnsi="Palatino Linotype"/>
+        </w:rPr>
+      </w:pPr>
+    </w:p>
+    <w:p>
+      <w:pPr>
+        <w:spacing w:after="120"/>
+        <w:ind w:left="720"/>
+        <w:rPr>
+          <w:rFonts w:ascii="Corbel" w:hAnsi="Corbel"/>
+        </w:rPr>
+      </w:pPr>
+      <w:r>
+        <w:rPr>
+          <w:rFonts w:ascii="Corbel" w:hAnsi="Corbel"/>
+        </w:rPr>
+        <w:t>The arrival of consumer virtual reality (VR) is accelerating the desire for enterprise solutions that utilize VR. Yet, many game engines used to create VR experiences lag behind the progress in hardware. Critical functionalities are still missing, forcing content creators to start from scratch with each project. Content quality and development</w:t>
+      </w:r>
+      <w:r>
+        <w:rPr>
+          <w:rFonts w:ascii="Corbel" w:hAnsi="Corbel"/>
+        </w:rPr>
+        <w:t xml:space="preserve"> speed suffer as a consequence.</w:t>
+      </w:r>
+    </w:p>
+    <w:p>
+      <w:pPr>
+        <w:spacing w:after="120"/>
+        <w:ind w:left="720"/>
+        <w:rPr>
+          <w:rFonts w:ascii="Corbel" w:hAnsi="Corbel"/>
+        </w:rPr>
+      </w:pPr>
+      <w:r>
+        <w:rPr>
+          <w:rFonts w:ascii="Corbel" w:hAnsi="Corbel"/>
+        </w:rPr>
+        <w:t>Unreal Engine 4, a leader among these game engines, needs a set of modular, reusable components that can expedite the creation of VR content. Specifically, Unreal Engine 4 needs a pre-built system for grabbing objects, locomotion, and managing inventory in virtual reality. Nearly every VR experience will use these mechanics; hence, designing them well onc</w:t>
+      </w:r>
+      <w:r>
+        <w:rPr>
+          <w:rFonts w:ascii="Corbel" w:hAnsi="Corbel"/>
+        </w:rPr>
+        <w:t>e will be extremely profitable.</w:t>
+      </w:r>
+    </w:p>
+    <w:p>
+      <w:pPr>
+        <w:spacing w:after="120"/>
+        <w:ind w:left="720"/>
+        <w:rPr>
+          <w:rFonts w:ascii="Corbel" w:hAnsi="Corbel"/>
+        </w:rPr>
+      </w:pPr>
+      <w:r>
+        <w:rPr>
+          <w:rFonts w:ascii="Corbel" w:hAnsi="Corbel"/>
+        </w:rPr>
+        <w:t>In my individual senior project, I will finish my work from summer 2017 on fulfilling these needs. I will be programming primarily in C++ with occasional support through Unreal Engine 4’</w:t>
+      </w:r>
+      <w:bookmarkStart w:id="0" w:name="_GoBack"/>
+      <w:bookmarkEnd w:id="0"/>
+      <w:r>
+        <w:rPr>
+          <w:rFonts w:ascii="Corbel" w:hAnsi="Corbel"/>
+        </w:rPr>
+        <w:t>s visual scripting language. If possible, I will package my work as a downloadable plugin for public use. In summary, I will create reusable mechanics that will make VR experience creation in Unreal Engine 4 more accessible to non-programmers.</w:t>
+      </w:r>
+    </w:p>
+    <w:p>
+      <w:pPr>
+        <w:rPr>
+          <w:rFonts w:ascii="Century Schoolbook" w:hAnsi="Century Schoolbook"/>
+          <w:i/>
+          <w:sz w:val="48"/>
+          <w:szCs w:val="48"/>
+        </w:rPr>
+      </w:pPr>
+      <w:r>
+        <w:rPr>
+          <w:rFonts w:ascii="Century Schoolbook" w:hAnsi="Century Schoolbook"/>
+          <w:i/>
+          <w:sz w:val="48"/>
+          <w:szCs w:val="48"/>
+        </w:rPr>
+        <w:br w:type="page"/>
+      </w:r>
+    </w:p>
+    <w:p>
+      <w:pPr>
+        <w:rPr>
+          <w:rFonts w:ascii="Century Schoolbook" w:hAnsi="Century Schoolbook"/>
+          <w:i/>
+          <w:sz w:val="48"/>
+          <w:szCs w:val="48"/>
+        </w:rPr>
+      </w:pPr>
+      <w:r>
+        <w:rPr>
+          <w:rFonts w:ascii="Century Schoolbook" w:hAnsi="Century Schoolbook"/>
+          <w:i/>
+          <w:sz w:val="48"/>
+          <w:szCs w:val="48"/>
+        </w:rPr>
         <w:t>3.0 – Project Proposal ––––––––––––––––––</w:t>
       </w:r>
     </w:p>
@@ -434,19 +608,21 @@
         <w:rPr>
           <w:rFonts w:ascii="Corbel" w:hAnsi="Corbel"/>
         </w:rPr>
-        <w:t xml:space="preserve">After installing the plugin, users will use the templated interactions by adding one of the following components to an Actor (an object in Unreal Engine 4): a Simple Grab Component, a Twist Grab Component, </w:t>
-      </w:r>
-      <w:r>
-        <w:rPr>
-          <w:rFonts w:ascii="Corbel" w:hAnsi="Corbel"/>
-        </w:rPr>
-        <w:t>a Piston Grab Component</w:t>
-      </w:r>
-      <w:r>
-        <w:rPr>
-          <w:rFonts w:ascii="Corbel" w:hAnsi="Corbel"/>
-        </w:rPr>
-        <w:t>, or a Lever Grab Component.</w:t>
+        <w:t xml:space="preserve">After installing the plugin, users will use the templated interactions by adding one of the following components to an Actor (an object in Unreal Engine 4): </w:t>
+      </w:r>
+      <w:proofErr w:type="gramStart"/>
+      <w:r>
+        <w:rPr>
+          <w:rFonts w:ascii="Corbel" w:hAnsi="Corbel"/>
+        </w:rPr>
+        <w:t>a</w:t>
+      </w:r>
+      <w:proofErr w:type="gramEnd"/>
+      <w:r>
+        <w:rPr>
+          <w:rFonts w:ascii="Corbel" w:hAnsi="Corbel"/>
+        </w:rPr>
+        <w:t xml:space="preserve"> Simple Grab Component, a Twist Grab Component, a Piston Grab Component, or a Lever Grab Component.</w:t>
       </w:r>
       <w:r>
         <w:rPr>
@@ -458,19 +634,7 @@
         <w:rPr>
           <w:rFonts w:ascii="Corbel" w:hAnsi="Corbel"/>
         </w:rPr>
-        <w:t xml:space="preserve">grab and interact with the component as specified by the grab type. For instance, a </w:t>
-      </w:r>
-      <w:r>
-        <w:rPr>
-          <w:rFonts w:ascii="Corbel" w:hAnsi="Corbel"/>
-        </w:rPr>
-        <w:t>Twist Grab Component</w:t>
-      </w:r>
-      <w:r>
-        <w:rPr>
-          <w:rFonts w:ascii="Corbel" w:hAnsi="Corbel"/>
-        </w:rPr>
-        <w:t xml:space="preserve"> can be grabbed, </w:t>
+        <w:t xml:space="preserve">grab and interact with the component as specified by the grab type. For instance, a Twist Grab Component can be grabbed, </w:t>
       </w:r>
       <w:r>
         <w:rPr>
@@ -492,31 +656,7 @@
         <w:rPr>
           <w:rFonts w:ascii="Corbel" w:hAnsi="Corbel"/>
         </w:rPr>
-        <w:t xml:space="preserve">Each of the components can be configured more specifically to meet the user’s interaction needs. For instance, a Twist Grab Component could only be twisted a certain number of degrees, </w:t>
-      </w:r>
-      <w:r>
-        <w:rPr>
-          <w:rFonts w:ascii="Corbel" w:hAnsi="Corbel"/>
-        </w:rPr>
-        <w:t>a Piston Grab Component</w:t>
-      </w:r>
-      <w:r>
-        <w:rPr>
-          <w:rFonts w:ascii="Corbel" w:hAnsi="Corbel"/>
-        </w:rPr>
-        <w:t xml:space="preserve"> could only be pulled out a certain length, and a </w:t>
-      </w:r>
-      <w:r>
-        <w:rPr>
-          <w:rFonts w:ascii="Corbel" w:hAnsi="Corbel"/>
-        </w:rPr>
-        <w:t>Lever Grab Component</w:t>
-      </w:r>
-      <w:r>
-        <w:rPr>
-          <w:rFonts w:ascii="Corbel" w:hAnsi="Corbel"/>
-        </w:rPr>
-        <w:t xml:space="preserve"> could only be rotated a certain number of degrees.</w:t>
+        <w:t>Each of the components can be configured more specifically to meet the user’s interaction needs. For instance, a Twist Grab Component could only be twisted a certain number of degrees, a Piston Grab Component could only be pulled out a certain length, and a Lever Grab Component could only be rotated a certain number of degrees.</w:t>
       </w:r>
     </w:p>
     <w:p>
@@ -600,8 +740,6 @@
         </w:rPr>
         <w:t>Completing this project will require me to synthesize knowledge gained from both the animation and computer science department. I must have familiarity with the target platform, Unreal Engine 4, as well as the programming language, C++. The largest challenge of the project will likely be the programming itself, as the computer science major has focused on more modern programming languages. I have a high level of familiarity with the game engine, but not with C++. However, I wish to become more proficient in C++ so that I may apply lessons from computer science classes to future virtual reality projects. Hence, this project is a perfect way for me to gain experience.</w:t>
       </w:r>
-      <w:bookmarkStart w:id="0" w:name="_GoBack"/>
-      <w:bookmarkEnd w:id="0"/>
     </w:p>
     <w:sectPr>
       <w:headerReference w:type="default" r:id="rId6"/>
@@ -1067,7 +1205,6 @@
   <w:style w:type="character" w:default="1" w:styleId="DefaultParagraphFont">
     <w:name w:val="Default Paragraph Font"/>
     <w:uiPriority w:val="1"/>
-    <w:semiHidden/>
     <w:unhideWhenUsed/>
   </w:style>
   <w:style w:type="table" w:default="1" w:styleId="TableNormal">

</xml_diff>